<commit_message>
add files for lab07
</commit_message>
<xml_diff>
--- a/labs/lab07/report/Л07_Аджабханян_отчет.docx
+++ b/labs/lab07/report/Л07_Аджабханян_отчет.docx
@@ -7,65 +7,45 @@
         <w:pStyle w:val="Title"/>
       </w:pPr>
       <w:r>
-        <w:t xml:space="preserve">Шаблон</w:t>
+        <w:t xml:space="preserve">Отчёта</w:t>
       </w:r>
       <w:r>
         <w:t xml:space="preserve"> </w:t>
       </w:r>
       <w:r>
-        <w:t xml:space="preserve">отчёта</w:t>
+        <w:t xml:space="preserve">по</w:t>
       </w:r>
       <w:r>
         <w:t xml:space="preserve"> </w:t>
       </w:r>
       <w:r>
-        <w:t xml:space="preserve">по</w:t>
+        <w:t xml:space="preserve">лабораторной</w:t>
       </w:r>
       <w:r>
         <w:t xml:space="preserve"> </w:t>
       </w:r>
       <w:r>
-        <w:t xml:space="preserve">лабораторной</w:t>
+        <w:t xml:space="preserve">работе</w:t>
       </w:r>
       <w:r>
         <w:t xml:space="preserve"> </w:t>
       </w:r>
       <w:r>
-        <w:t xml:space="preserve">работе</w:t>
-      </w:r>
-    </w:p>
-    <w:p>
-      <w:pPr>
-        <w:pStyle w:val="Subtitle"/>
-      </w:pPr>
-      <w:r>
-        <w:t xml:space="preserve">Простейший</w:t>
+        <w:t xml:space="preserve">№7</w:t>
+      </w:r>
+    </w:p>
+    <w:p>
+      <w:pPr>
+        <w:pStyle w:val="Author"/>
+      </w:pPr>
+      <w:r>
+        <w:t xml:space="preserve">Аджабханян</w:t>
       </w:r>
       <w:r>
         <w:t xml:space="preserve"> </w:t>
       </w:r>
       <w:r>
-        <w:t xml:space="preserve">вариант</w:t>
-      </w:r>
-    </w:p>
-    <w:p>
-      <w:pPr>
-        <w:pStyle w:val="Author"/>
-      </w:pPr>
-      <w:r>
-        <w:t xml:space="preserve">Дмитрий</w:t>
-      </w:r>
-      <w:r>
-        <w:t xml:space="preserve"> </w:t>
-      </w:r>
-      <w:r>
-        <w:t xml:space="preserve">Сергеевич</w:t>
-      </w:r>
-      <w:r>
-        <w:t xml:space="preserve"> </w:t>
-      </w:r>
-      <w:r>
-        <w:t xml:space="preserve">Кулябов</w:t>
+        <w:t xml:space="preserve">Овик</w:t>
       </w:r>
     </w:p>
     <w:sdt>

</xml_diff>